<commit_message>
PvA placeholder tekst verwijderd
</commit_message>
<xml_diff>
--- a/documents/PvA/Plan van aanpak.docx
+++ b/documents/PvA/Plan van aanpak.docx
@@ -2446,6 +2446,86 @@
       <w:pPr>
         <w:spacing w:before="0" w:line="240" w:lineRule="auto"/>
         <w:rPr>
+          <w:rFonts w:ascii="Palatino Linotype" w:eastAsia="Times New Roman" w:hAnsi="Palatino Linotype" w:cs="Times New Roman"/>
+          <w:color w:val="000000"/>
+          <w:sz w:val="22"/>
+          <w:szCs w:val="22"/>
+        </w:rPr>
+      </w:pPr>
+      <w:r>
+        <w:rPr>
+          <w:rFonts w:ascii="Palatino Linotype" w:eastAsia="Times New Roman" w:hAnsi="Palatino Linotype" w:cs="Times New Roman"/>
+          <w:color w:val="000000"/>
+          <w:sz w:val="22"/>
+          <w:szCs w:val="22"/>
+        </w:rPr>
+        <w:t>In dit document kunt u informatie vinden over de projectopdracht.</w:t>
+      </w:r>
+    </w:p>
+    <w:p>
+      <w:pPr>
+        <w:spacing w:before="0" w:line="240" w:lineRule="auto"/>
+        <w:rPr>
+          <w:rFonts w:ascii="Palatino Linotype" w:eastAsia="Times New Roman" w:hAnsi="Palatino Linotype" w:cs="Times New Roman"/>
+          <w:color w:val="000000"/>
+          <w:sz w:val="22"/>
+          <w:szCs w:val="22"/>
+        </w:rPr>
+      </w:pPr>
+      <w:r>
+        <w:rPr>
+          <w:rFonts w:ascii="Palatino Linotype" w:eastAsia="Times New Roman" w:hAnsi="Palatino Linotype" w:cs="Times New Roman"/>
+          <w:color w:val="000000"/>
+          <w:sz w:val="22"/>
+          <w:szCs w:val="22"/>
+        </w:rPr>
+        <w:t>In dit document komen de F.O. en T.O. in het gedeelte van F.O. kunt u informatie vinden over het functionele ontwerp zoals welke functies er komen op de website van de klant.</w:t>
+      </w:r>
+    </w:p>
+    <w:p>
+      <w:pPr>
+        <w:spacing w:before="0" w:line="240" w:lineRule="auto"/>
+        <w:rPr>
+          <w:rFonts w:ascii="Palatino Linotype" w:eastAsia="Times New Roman" w:hAnsi="Palatino Linotype" w:cs="Times New Roman"/>
+          <w:color w:val="000000"/>
+          <w:sz w:val="22"/>
+          <w:szCs w:val="22"/>
+        </w:rPr>
+      </w:pPr>
+      <w:r>
+        <w:rPr>
+          <w:rFonts w:ascii="Palatino Linotype" w:eastAsia="Times New Roman" w:hAnsi="Palatino Linotype" w:cs="Times New Roman"/>
+          <w:color w:val="000000"/>
+          <w:sz w:val="22"/>
+          <w:szCs w:val="22"/>
+        </w:rPr>
+        <w:t xml:space="preserve">En natuurlijke ook het technische ontwerp van de website zodat u kunt zien op welke platformen de website beschikbaar is etc. </w:t>
+      </w:r>
+    </w:p>
+    <w:p>
+      <w:pPr>
+        <w:spacing w:before="0" w:line="240" w:lineRule="auto"/>
+        <w:rPr>
+          <w:rFonts w:ascii="Palatino Linotype" w:eastAsia="Times New Roman" w:hAnsi="Palatino Linotype" w:cs="Times New Roman"/>
+          <w:color w:val="000000"/>
+          <w:sz w:val="22"/>
+          <w:szCs w:val="22"/>
+        </w:rPr>
+      </w:pPr>
+      <w:r>
+        <w:rPr>
+          <w:rFonts w:ascii="Palatino Linotype" w:eastAsia="Times New Roman" w:hAnsi="Palatino Linotype" w:cs="Times New Roman"/>
+          <w:color w:val="000000"/>
+          <w:sz w:val="22"/>
+          <w:szCs w:val="22"/>
+        </w:rPr>
+        <w:t>Ook vindt u stapsgewijs hoe wij te werk gaan en in welke volgorde wij het doen.</w:t>
+      </w:r>
+    </w:p>
+    <w:p>
+      <w:pPr>
+        <w:spacing w:before="0" w:line="240" w:lineRule="auto"/>
+        <w:rPr>
           <w:rFonts w:ascii="Times New Roman" w:eastAsia="Times New Roman" w:hAnsi="Times New Roman" w:cs="Times New Roman"/>
           <w:sz w:val="24"/>
           <w:szCs w:val="24"/>
@@ -2458,24 +2538,7 @@
           <w:sz w:val="22"/>
           <w:szCs w:val="22"/>
         </w:rPr>
-        <w:t>[</w:t>
-      </w:r>
-      <w:r>
-        <w:rPr>
-          <w:rFonts w:ascii="Palatino Linotype" w:eastAsia="Times New Roman" w:hAnsi="Palatino Linotype" w:cs="Times New Roman"/>
-          <w:color w:val="000000"/>
-          <w:sz w:val="22"/>
-          <w:szCs w:val="22"/>
-        </w:rPr>
-        <w:t>Algemene informatie over de inhoud van het document (Plan van Aanpak) zelf.</w:t>
-      </w:r>
-      <w:r>
-        <w:rPr>
-          <w:rFonts w:ascii="Times New Roman" w:eastAsia="Times New Roman" w:hAnsi="Times New Roman" w:cs="Times New Roman"/>
-          <w:sz w:val="24"/>
-          <w:szCs w:val="24"/>
-        </w:rPr>
-        <w:t>]</w:t>
+        <w:t>In het plan van aanpak staat ook de beschrijving van het project en word er ook vertelt hoe en waarom de website wordt gebouwd en welke benodigdheden wij nodig hebben. Er staan ook tabellen met de planningen en datums voor elke taak, zodat wij weten wanneer er iets moet worden ingeleverd.</w:t>
       </w:r>
       <w:r>
         <w:br w:type="page"/>
@@ -2635,33 +2698,116 @@
       <w:bookmarkEnd w:id="3"/>
     </w:p>
     <w:p>
-      <w:pPr>
-        <w:pStyle w:val="Normaalweb"/>
-        <w:spacing w:before="0" w:beforeAutospacing="0" w:after="200" w:afterAutospacing="0"/>
-      </w:pPr>
       <w:r>
-        <w:t>[</w:t>
+        <w:rPr>
+          <w:rFonts w:ascii="Times New Roman" w:eastAsia="Times New Roman" w:hAnsi="Times New Roman" w:cs="Times New Roman"/>
+          <w:sz w:val="24"/>
+          <w:szCs w:val="24"/>
+        </w:rPr>
+        <w:t>De website is bedoeld voor natuurliefhebbers, die genieten om in de natuur te zijn.</w:t>
       </w:r>
       <w:r>
         <w:rPr>
-          <w:rFonts w:ascii="Palatino Linotype" w:hAnsi="Palatino Linotype"/>
-          <w:color w:val="000000"/>
-          <w:sz w:val="22"/>
-          <w:szCs w:val="22"/>
+          <w:rFonts w:ascii="Times New Roman" w:eastAsia="Times New Roman" w:hAnsi="Times New Roman" w:cs="Times New Roman"/>
+          <w:sz w:val="24"/>
+          <w:szCs w:val="24"/>
         </w:rPr>
-        <w:t>Omschrijving van de applicatie: welke functionaliteiten heeft het.</w:t>
+        <w:br/>
       </w:r>
       <w:r>
         <w:rPr>
-          <w:rFonts w:ascii="Palatino Linotype" w:hAnsi="Palatino Linotype"/>
-          <w:color w:val="000000"/>
-          <w:sz w:val="22"/>
-          <w:szCs w:val="22"/>
+          <w:rFonts w:ascii="Times New Roman" w:eastAsia="Times New Roman" w:hAnsi="Times New Roman" w:cs="Times New Roman"/>
+          <w:sz w:val="24"/>
+          <w:szCs w:val="24"/>
         </w:rPr>
-        <w:t>]</w:t>
+        <w:t xml:space="preserve">Bezoekers van de website kunnen op de </w:t>
       </w:r>
-    </w:p>
-    <w:p>
+      <w:proofErr w:type="gramStart"/>
+      <w:r>
+        <w:rPr>
+          <w:rFonts w:ascii="Times New Roman" w:eastAsia="Times New Roman" w:hAnsi="Times New Roman" w:cs="Times New Roman"/>
+          <w:sz w:val="24"/>
+          <w:szCs w:val="24"/>
+        </w:rPr>
+        <w:t>website informatie</w:t>
+      </w:r>
+      <w:proofErr w:type="gramEnd"/>
+      <w:r>
+        <w:rPr>
+          <w:rFonts w:ascii="Times New Roman" w:eastAsia="Times New Roman" w:hAnsi="Times New Roman" w:cs="Times New Roman"/>
+          <w:sz w:val="24"/>
+          <w:szCs w:val="24"/>
+        </w:rPr>
+        <w:t xml:space="preserve"> vinden over de park </w:t>
+      </w:r>
+      <w:proofErr w:type="spellStart"/>
+      <w:r>
+        <w:rPr>
+          <w:rFonts w:ascii="Times New Roman" w:eastAsia="Times New Roman" w:hAnsi="Times New Roman" w:cs="Times New Roman"/>
+          <w:sz w:val="24"/>
+          <w:szCs w:val="24"/>
+        </w:rPr>
+        <w:t>cronesteyn</w:t>
+      </w:r>
+      <w:proofErr w:type="spellEnd"/>
+      <w:r>
+        <w:rPr>
+          <w:rFonts w:ascii="Times New Roman" w:eastAsia="Times New Roman" w:hAnsi="Times New Roman" w:cs="Times New Roman"/>
+          <w:sz w:val="24"/>
+          <w:szCs w:val="24"/>
+        </w:rPr>
+        <w:t xml:space="preserve"> en de bedoeling is ook dat het vooral mobiel vriendelijk is.</w:t>
+      </w:r>
+      <w:r>
+        <w:rPr>
+          <w:rFonts w:ascii="Times New Roman" w:eastAsia="Times New Roman" w:hAnsi="Times New Roman" w:cs="Times New Roman"/>
+          <w:sz w:val="24"/>
+          <w:szCs w:val="24"/>
+        </w:rPr>
+        <w:br/>
+      </w:r>
+      <w:r>
+        <w:rPr>
+          <w:rFonts w:ascii="Times New Roman" w:eastAsia="Times New Roman" w:hAnsi="Times New Roman" w:cs="Times New Roman"/>
+          <w:sz w:val="24"/>
+          <w:szCs w:val="24"/>
+        </w:rPr>
+        <w:t>De website moet ook een inlog pagina hebben, zodat de beheerder de informatie kan wijzigen op de website.</w:t>
+      </w:r>
+      <w:r>
+        <w:rPr>
+          <w:rFonts w:ascii="Times New Roman" w:eastAsia="Times New Roman" w:hAnsi="Times New Roman" w:cs="Times New Roman"/>
+          <w:sz w:val="24"/>
+          <w:szCs w:val="24"/>
+        </w:rPr>
+        <w:br/>
+      </w:r>
+      <w:r>
+        <w:rPr>
+          <w:rFonts w:ascii="Times New Roman" w:eastAsia="Times New Roman" w:hAnsi="Times New Roman" w:cs="Times New Roman"/>
+          <w:sz w:val="24"/>
+          <w:szCs w:val="24"/>
+        </w:rPr>
+        <w:t xml:space="preserve">De thema wordt </w:t>
+      </w:r>
+      <w:proofErr w:type="spellStart"/>
+      <w:r>
+        <w:rPr>
+          <w:rFonts w:ascii="Times New Roman" w:eastAsia="Times New Roman" w:hAnsi="Times New Roman" w:cs="Times New Roman"/>
+          <w:sz w:val="24"/>
+          <w:szCs w:val="24"/>
+        </w:rPr>
+        <w:t>gematch</w:t>
+      </w:r>
+      <w:proofErr w:type="spellEnd"/>
+      <w:r>
+        <w:rPr>
+          <w:rFonts w:ascii="Times New Roman" w:eastAsia="Times New Roman" w:hAnsi="Times New Roman" w:cs="Times New Roman"/>
+          <w:sz w:val="24"/>
+          <w:szCs w:val="24"/>
+        </w:rPr>
+        <w:t xml:space="preserve"> met de natuur, zodat de uitstraling een vriendelijk maar ook verwarmend welkom geeft.</w:t>
+      </w:r>
       <w:r>
         <w:br w:type="page"/>
       </w:r>
@@ -5683,16 +5829,7 @@
                 <w:sz w:val="22"/>
                 <w:szCs w:val="22"/>
               </w:rPr>
-              <w:t>Plan van A</w:t>
-            </w:r>
-            <w:r>
-              <w:rPr>
-                <w:rFonts w:ascii="Palatino Linotype" w:eastAsia="Times New Roman" w:hAnsi="Palatino Linotype" w:cs="Times New Roman"/>
-                <w:color w:val="000000"/>
-                <w:sz w:val="22"/>
-                <w:szCs w:val="22"/>
-              </w:rPr>
-              <w:t>anpak schrijven</w:t>
+              <w:t>Plan van Aanpak schrijven</w:t>
             </w:r>
           </w:p>
         </w:tc>
@@ -5874,16 +6011,7 @@
                 <w:sz w:val="22"/>
                 <w:szCs w:val="22"/>
               </w:rPr>
-              <w:t>Jelle, Jasper</w:t>
-            </w:r>
-            <w:r>
-              <w:rPr>
-                <w:rFonts w:ascii="Palatino Linotype" w:eastAsia="Times New Roman" w:hAnsi="Palatino Linotype" w:cs="Times New Roman"/>
-                <w:color w:val="000000"/>
-                <w:sz w:val="22"/>
-                <w:szCs w:val="22"/>
-              </w:rPr>
-              <w:t>, Guido</w:t>
+              <w:t>Jelle, Jasper, Guido</w:t>
             </w:r>
           </w:p>
         </w:tc>
@@ -5926,18 +6054,7 @@
                 <w:sz w:val="22"/>
                 <w:szCs w:val="22"/>
               </w:rPr>
-              <w:t>FO - Functionalit</w:t>
-            </w:r>
-            <w:bookmarkStart w:id="8" w:name="_GoBack"/>
-            <w:bookmarkEnd w:id="8"/>
-            <w:r>
-              <w:rPr>
-                <w:rFonts w:ascii="Palatino Linotype" w:eastAsia="Times New Roman" w:hAnsi="Palatino Linotype" w:cs="Times New Roman"/>
-                <w:color w:val="000000"/>
-                <w:sz w:val="22"/>
-                <w:szCs w:val="22"/>
-              </w:rPr>
-              <w:t>eiten</w:t>
+              <w:t>FO - Functionaliteiten</w:t>
             </w:r>
           </w:p>
         </w:tc>
@@ -6427,16 +6544,7 @@
                 <w:sz w:val="22"/>
                 <w:szCs w:val="22"/>
               </w:rPr>
-              <w:t>12</w:t>
-            </w:r>
-            <w:r>
-              <w:rPr>
-                <w:rFonts w:ascii="Palatino Linotype" w:eastAsia="Times New Roman" w:hAnsi="Palatino Linotype" w:cs="Times New Roman"/>
-                <w:color w:val="000000"/>
-                <w:sz w:val="22"/>
-                <w:szCs w:val="22"/>
-              </w:rPr>
-              <w:t>-03-2018</w:t>
+              <w:t>12-03-2018</w:t>
             </w:r>
           </w:p>
         </w:tc>
@@ -6668,16 +6776,7 @@
                 <w:sz w:val="22"/>
                 <w:szCs w:val="22"/>
               </w:rPr>
-              <w:t>12</w:t>
-            </w:r>
-            <w:r>
-              <w:rPr>
-                <w:rFonts w:ascii="Palatino Linotype" w:eastAsia="Times New Roman" w:hAnsi="Palatino Linotype" w:cs="Times New Roman"/>
-                <w:color w:val="000000"/>
-                <w:sz w:val="22"/>
-                <w:szCs w:val="22"/>
-              </w:rPr>
-              <w:t>-03-2018</w:t>
+              <w:t>12-03-2018</w:t>
             </w:r>
           </w:p>
         </w:tc>
@@ -6799,7 +6898,7 @@
                 <w:sz w:val="22"/>
                 <w:szCs w:val="22"/>
               </w:rPr>
-              <w:t>Jelle</w:t>
+              <w:t>Thomas</w:t>
             </w:r>
           </w:p>
         </w:tc>
@@ -7024,7 +7123,7 @@
                 <w:sz w:val="22"/>
                 <w:szCs w:val="22"/>
               </w:rPr>
-              <w:t>Jasper</w:t>
+              <w:t>Jelle</w:t>
             </w:r>
           </w:p>
         </w:tc>
@@ -7450,13 +7549,16 @@
                 <w:sz w:val="22"/>
                 <w:szCs w:val="22"/>
               </w:rPr>
-              <w:t>Jelle</w:t>
+              <w:t>Jasper</w:t>
             </w:r>
           </w:p>
         </w:tc>
       </w:tr>
     </w:tbl>
-    <w:p/>
+    <w:p>
+      <w:bookmarkStart w:id="8" w:name="_GoBack"/>
+      <w:bookmarkEnd w:id="8"/>
+    </w:p>
     <w:sectPr>
       <w:headerReference w:type="default" r:id="rId9"/>
       <w:footerReference w:type="default" r:id="rId10"/>
@@ -10195,6 +10297,7 @@
     <w:rsid w:val="0040096B"/>
     <w:rsid w:val="004A2DED"/>
     <w:rsid w:val="00691A84"/>
+    <w:rsid w:val="008619A7"/>
     <w:rsid w:val="008D5C8E"/>
     <w:rsid w:val="00A343AC"/>
     <w:rsid w:val="00AC365A"/>
@@ -10996,7 +11099,7 @@
 </file>
 
 <file path=customXml/itemProps2.xml><?xml version="1.0" encoding="utf-8"?>
-<ds:datastoreItem xmlns:ds="http://schemas.openxmlformats.org/officeDocument/2006/customXml" ds:itemID="{859D4237-2A01-490C-898F-96F53198788D}">
+<ds:datastoreItem xmlns:ds="http://schemas.openxmlformats.org/officeDocument/2006/customXml" ds:itemID="{7078C36C-82F5-4456-8BB0-5D6DFD4ABAE4}">
   <ds:schemaRefs>
     <ds:schemaRef ds:uri="http://schemas.openxmlformats.org/officeDocument/2006/bibliography"/>
   </ds:schemaRefs>

</xml_diff>